<commit_message>
[BE] fix: copy sample
</commit_message>
<xml_diff>
--- a/back/sonmogaji/memorandom.docx
+++ b/back/sonmogaji/memorandom.docx
@@ -6,7 +6,7 @@
       <w:pPr>
         <w:jc w:val="center"/>
         <w:rPr>
-          <w:rFonts w:ascii="HY궁서B" w:eastAsia="HY궁서B" w:hint="eastAsia"/>
+          <w:rFonts w:ascii="HY궁서B" w:eastAsia="HY궁서B"/>
           <w:b/>
           <w:sz w:val="96"/>
         </w:rPr>
@@ -31,20 +31,20 @@
         <w:rPr>
           <w:rFonts w:ascii="HY궁서B" w:eastAsia="HY궁서B" w:hint="eastAsia"/>
         </w:rPr>
-        <w:t>제목:string</w:t>
+        <w:t>제목</w:t>
       </w:r>
       <w:r>
         <w:rPr>
-          <w:rFonts w:ascii="HY궁서B" w:eastAsia="HY궁서B"/>
-        </w:rPr>
-        <w:t xml:space="preserve"> </w:t>
+          <w:rFonts w:ascii="HY궁서B" w:eastAsia="HY궁서B" w:hint="eastAsia"/>
+        </w:rPr>
+        <w:t>:</w:t>
       </w:r>
     </w:p>
     <w:p>
       <w:pPr>
         <w:jc w:val="left"/>
         <w:rPr>
-          <w:rFonts w:ascii="HY궁서B" w:eastAsia="HY궁서B" w:hint="eastAsia"/>
+          <w:rFonts w:ascii="HY궁서B" w:eastAsia="HY궁서B"/>
         </w:rPr>
       </w:pPr>
     </w:p>
@@ -52,21 +52,27 @@
       <w:pPr>
         <w:jc w:val="left"/>
         <w:rPr>
-          <w:rFonts w:ascii="HY궁서B" w:eastAsia="HY궁서B" w:hint="eastAsia"/>
+          <w:rFonts w:ascii="HY궁서B" w:eastAsia="HY궁서B"/>
         </w:rPr>
       </w:pPr>
       <w:r>
         <w:rPr>
           <w:rFonts w:ascii="HY궁서B" w:eastAsia="HY궁서B" w:hint="eastAsia"/>
         </w:rPr>
-        <w:t>내용:string</w:t>
+        <w:t>내용</w:t>
+      </w:r>
+      <w:r>
+        <w:rPr>
+          <w:rFonts w:ascii="HY궁서B" w:eastAsia="HY궁서B" w:hint="eastAsia"/>
+        </w:rPr>
+        <w:t>:</w:t>
       </w:r>
     </w:p>
     <w:p>
       <w:pPr>
         <w:jc w:val="left"/>
         <w:rPr>
-          <w:rFonts w:ascii="HY궁서B" w:eastAsia="HY궁서B" w:hint="eastAsia"/>
+          <w:rFonts w:ascii="HY궁서B" w:eastAsia="HY궁서B"/>
         </w:rPr>
       </w:pPr>
     </w:p>
@@ -74,21 +80,27 @@
       <w:pPr>
         <w:jc w:val="center"/>
         <w:rPr>
-          <w:rFonts w:ascii="HY궁서B" w:eastAsia="HY궁서B" w:hint="eastAsia"/>
+          <w:rFonts w:ascii="HY궁서B" w:eastAsia="HY궁서B"/>
         </w:rPr>
       </w:pPr>
       <w:r>
         <w:rPr>
           <w:rFonts w:ascii="HY궁서B" w:eastAsia="HY궁서B" w:hint="eastAsia"/>
         </w:rPr>
-        <w:t>날짜:2022-09-29</w:t>
+        <w:t>날짜</w:t>
+      </w:r>
+      <w:r>
+        <w:rPr>
+          <w:rFonts w:ascii="HY궁서B" w:eastAsia="HY궁서B" w:hint="eastAsia"/>
+        </w:rPr>
+        <w:t>:</w:t>
       </w:r>
     </w:p>
     <w:p>
       <w:pPr>
         <w:jc w:val="left"/>
         <w:rPr>
-          <w:rFonts w:ascii="HY궁서B" w:eastAsia="HY궁서B" w:hint="eastAsia"/>
+          <w:rFonts w:ascii="HY궁서B" w:eastAsia="HY궁서B"/>
         </w:rPr>
       </w:pPr>
     </w:p>
@@ -119,12 +131,11 @@
             <w:pPr>
               <w:jc w:val="center"/>
               <w:rPr>
-                <w:rFonts w:ascii="HY궁서B" w:eastAsia="HY궁서B" w:hint="eastAsia"/>
+                <w:rFonts w:ascii="HY궁서B" w:eastAsia="HY궁서B"/>
               </w:rPr>
             </w:pPr>
-            <w:r>
-              <w:t>string</w:t>
-            </w:r>
+            <w:bookmarkStart w:id="0" w:name="_GoBack"/>
+            <w:bookmarkEnd w:id="0"/>
           </w:p>
         </w:tc>
         <w:tc>
@@ -135,7 +146,7 @@
             <w:pPr>
               <w:jc w:val="center"/>
               <w:rPr>
-                <w:rFonts w:ascii="HY궁서B" w:eastAsia="HY궁서B" w:hint="eastAsia"/>
+                <w:rFonts w:ascii="HY궁서B" w:eastAsia="HY궁서B"/>
               </w:rPr>
             </w:pPr>
           </w:p>
@@ -150,7 +161,7 @@
             <w:pPr>
               <w:jc w:val="center"/>
               <w:rPr>
-                <w:rFonts w:ascii="HY궁서B" w:eastAsia="HY궁서B" w:hint="eastAsia"/>
+                <w:rFonts w:ascii="HY궁서B" w:eastAsia="HY궁서B"/>
               </w:rPr>
             </w:pPr>
           </w:p>
@@ -163,7 +174,7 @@
             <w:pPr>
               <w:jc w:val="center"/>
               <w:rPr>
-                <w:rFonts w:ascii="HY궁서B" w:eastAsia="HY궁서B" w:hint="eastAsia"/>
+                <w:rFonts w:ascii="HY궁서B" w:eastAsia="HY궁서B"/>
               </w:rPr>
             </w:pPr>
           </w:p>
@@ -171,9 +182,15 @@
       </w:tr>
       <w:tr>
         <w:tc>
+          <w:tcPr>
+            <w:tcW w:w="0" w:type="auto"/>
+          </w:tcPr>
           <w:p/>
         </w:tc>
         <w:tc>
+          <w:tcPr>
+            <w:tcW w:w="0" w:type="auto"/>
+          </w:tcPr>
           <w:p/>
         </w:tc>
       </w:tr>
@@ -182,11 +199,9 @@
       <w:pPr>
         <w:jc w:val="center"/>
         <w:rPr>
-          <w:rFonts w:ascii="HY궁서B" w:eastAsia="HY궁서B" w:hint="eastAsia"/>
+          <w:rFonts w:ascii="HY궁서B" w:eastAsia="HY궁서B"/>
         </w:rPr>
       </w:pPr>
-      <w:bookmarkStart w:id="0" w:name="_GoBack"/>
-      <w:bookmarkEnd w:id="0"/>
     </w:p>
     <w:p/>
     <w:sectPr>

</xml_diff>